<commit_message>
Diagramme de Séquence (1)
Diagramme de Séquence :
-S'inscrire
-Stocker
-Catalogue
</commit_message>
<xml_diff>
--- a/Descriptions textuelles des cas d'utilisation/Consulter son catalogue.docx
+++ b/Descriptions textuelles des cas d'utilisation/Consulter son catalogue.docx
@@ -27,8 +27,6 @@
         </w:rPr>
         <w:t>cas d’utilisation « Consulter son</w:t>
       </w:r>
-      <w:bookmarkStart w:id="0" w:name="_GoBack"/>
-      <w:bookmarkEnd w:id="0"/>
       <w:r>
         <w:rPr>
           <w:b/>
@@ -198,8 +196,16 @@
         <w:t xml:space="preserve">Préconditions : </w:t>
       </w:r>
       <w:r>
-        <w:t>L’utilisateur est inscrit sur le site</w:t>
-      </w:r>
+        <w:t xml:space="preserve">L’utilisateur est </w:t>
+      </w:r>
+      <w:r>
+        <w:t>connecté</w:t>
+      </w:r>
+      <w:r>
+        <w:t xml:space="preserve"> au site</w:t>
+      </w:r>
+      <w:bookmarkStart w:id="0" w:name="_GoBack"/>
+      <w:bookmarkEnd w:id="0"/>
     </w:p>
     <w:p>
       <w:pPr>

</xml_diff>